<commit_message>
Namen aangepast in word
</commit_message>
<xml_diff>
--- a/Tijdelijke map documenten/Plan van aanpak V0.1.docx
+++ b/Tijdelijke map documenten/Plan van aanpak V0.1.docx
@@ -1,6 +1,6 @@
 
 <file path=word/document.xml><?xml version="1.0" encoding="utf-8"?>
-<w:document xmlns:wpc="http://schemas.microsoft.com/office/word/2010/wordprocessingCanvas" xmlns:mo="http://schemas.microsoft.com/office/mac/office/2008/main" xmlns:mc="http://schemas.openxmlformats.org/markup-compatibility/2006" xmlns:mv="urn:schemas-microsoft-com:mac:vml" xmlns:o="urn:schemas-microsoft-com:office:office" xmlns:r="http://schemas.openxmlformats.org/officeDocument/2006/relationships" xmlns:m="http://schemas.openxmlformats.org/officeDocument/2006/math" xmlns:v="urn:schemas-microsoft-com:vml" xmlns:wp14="http://schemas.microsoft.com/office/word/2010/wordprocessingDrawing" xmlns:wp="http://schemas.openxmlformats.org/drawingml/2006/wordprocessingDrawing" xmlns:w10="urn:schemas-microsoft-com:office:word" xmlns:w="http://schemas.openxmlformats.org/wordprocessingml/2006/main" xmlns:w14="http://schemas.microsoft.com/office/word/2010/wordml" xmlns:w15="http://schemas.microsoft.com/office/word/2012/wordml" xmlns:wpg="http://schemas.microsoft.com/office/word/2010/wordprocessingGroup" xmlns:wpi="http://schemas.microsoft.com/office/word/2010/wordprocessingInk" xmlns:wne="http://schemas.microsoft.com/office/word/2006/wordml" xmlns:wps="http://schemas.microsoft.com/office/word/2010/wordprocessingShape" mc:Ignorable="w14 w15 wp14">
+<w:document xmlns:wpc="http://schemas.microsoft.com/office/word/2010/wordprocessingCanvas" xmlns:mc="http://schemas.openxmlformats.org/markup-compatibility/2006" xmlns:o="urn:schemas-microsoft-com:office:office" xmlns:r="http://schemas.openxmlformats.org/officeDocument/2006/relationships" xmlns:m="http://schemas.openxmlformats.org/officeDocument/2006/math" xmlns:v="urn:schemas-microsoft-com:vml" xmlns:wp14="http://schemas.microsoft.com/office/word/2010/wordprocessingDrawing" xmlns:wp="http://schemas.openxmlformats.org/drawingml/2006/wordprocessingDrawing" xmlns:w10="urn:schemas-microsoft-com:office:word" xmlns:w="http://schemas.openxmlformats.org/wordprocessingml/2006/main" xmlns:w14="http://schemas.microsoft.com/office/word/2010/wordml" xmlns:w15="http://schemas.microsoft.com/office/word/2012/wordml" xmlns:wpg="http://schemas.microsoft.com/office/word/2010/wordprocessingGroup" xmlns:wpi="http://schemas.microsoft.com/office/word/2010/wordprocessingInk" xmlns:wne="http://schemas.microsoft.com/office/word/2006/wordml" xmlns:wps="http://schemas.microsoft.com/office/word/2010/wordprocessingShape" mc:Ignorable="w14 w15 wp14">
   <w:body>
     <w:p>
       <w:pPr>
@@ -57,37 +57,36 @@
     <w:p/>
     <w:p>
       <w:r>
-        <w:t xml:space="preserve">Joost </w:t>
-      </w:r>
-      <w:proofErr w:type="spellStart"/>
-      <w:r>
-        <w:t>Wagensveld</w:t>
-      </w:r>
-      <w:proofErr w:type="spellEnd"/>
-    </w:p>
-    <w:p>
-      <w:proofErr w:type="spellStart"/>
-      <w:r>
-        <w:t>Zehna</w:t>
-      </w:r>
-      <w:proofErr w:type="spellEnd"/>
-      <w:r>
-        <w:t xml:space="preserve"> Berg</w:t>
-      </w:r>
-    </w:p>
-    <w:p>
-      <w:proofErr w:type="spellStart"/>
-      <w:r>
-        <w:t>Jessy</w:t>
-      </w:r>
-      <w:proofErr w:type="spellEnd"/>
-      <w:r>
-        <w:t xml:space="preserve"> Visch</w:t>
-      </w:r>
-    </w:p>
-    <w:p>
-      <w:r>
-        <w:t>Koen Groot</w:t>
+        <w:t>Joost Wagensveld</w:t>
+      </w:r>
+    </w:p>
+    <w:p>
+      <w:r>
+        <w:t xml:space="preserve">Zehna </w:t>
+      </w:r>
+      <w:r>
+        <w:t xml:space="preserve">van den </w:t>
+      </w:r>
+      <w:r>
+        <w:t>Berg</w:t>
+      </w:r>
+    </w:p>
+    <w:p>
+      <w:r>
+        <w:t>Jessy Visch</w:t>
+      </w:r>
+    </w:p>
+    <w:p>
+      <w:r>
+        <w:t xml:space="preserve">Koen </w:t>
+      </w:r>
+      <w:r>
+        <w:t xml:space="preserve">de </w:t>
+      </w:r>
+      <w:bookmarkStart w:id="0" w:name="_GoBack"/>
+      <w:bookmarkEnd w:id="0"/>
+      <w:r>
+        <w:t>Groot</w:t>
       </w:r>
     </w:p>
     <w:p/>
@@ -105,12 +104,12 @@
       <w:pPr>
         <w:pStyle w:val="Kop1"/>
       </w:pPr>
-      <w:bookmarkStart w:id="0" w:name="_Toc435010124"/>
+      <w:bookmarkStart w:id="1" w:name="_Toc435010124"/>
       <w:r>
         <w:lastRenderedPageBreak/>
         <w:t>Versiebeheer</w:t>
       </w:r>
-      <w:bookmarkEnd w:id="0"/>
+      <w:bookmarkEnd w:id="1"/>
     </w:p>
     <w:p/>
     <w:tbl>
@@ -272,6 +271,14 @@
     </w:p>
     <w:sdt>
       <w:sdtPr>
+        <w:rPr>
+          <w:rFonts w:asciiTheme="minorHAnsi" w:eastAsiaTheme="minorEastAsia" w:hAnsiTheme="minorHAnsi" w:cstheme="minorBidi"/>
+          <w:b w:val="0"/>
+          <w:bCs w:val="0"/>
+          <w:color w:val="auto"/>
+          <w:sz w:val="24"/>
+          <w:szCs w:val="24"/>
+        </w:rPr>
         <w:id w:val="982517599"/>
         <w:docPartObj>
           <w:docPartGallery w:val="Table of Contents"/>
@@ -280,11 +287,7 @@
       </w:sdtPr>
       <w:sdtEndPr>
         <w:rPr>
-          <w:rFonts w:asciiTheme="minorHAnsi" w:eastAsiaTheme="minorEastAsia" w:hAnsiTheme="minorHAnsi" w:cstheme="minorBidi"/>
           <w:noProof/>
-          <w:color w:val="auto"/>
-          <w:sz w:val="24"/>
-          <w:szCs w:val="24"/>
         </w:rPr>
       </w:sdtEndPr>
       <w:sdtContent>
@@ -2132,23 +2135,16 @@
       <w:pPr>
         <w:pStyle w:val="Kop1"/>
       </w:pPr>
-      <w:bookmarkStart w:id="1" w:name="_Toc435010125"/>
-      <w:r>
+      <w:bookmarkStart w:id="2" w:name="_Toc435010125"/>
+      <w:r>
+        <w:lastRenderedPageBreak/>
         <w:t>Inleiding</w:t>
       </w:r>
-      <w:bookmarkEnd w:id="1"/>
-    </w:p>
-    <w:p>
-      <w:r>
-        <w:t xml:space="preserve">In dit hoofdstuk </w:t>
-      </w:r>
-      <w:proofErr w:type="gramStart"/>
-      <w:r>
-        <w:t>word</w:t>
-      </w:r>
-      <w:proofErr w:type="gramEnd"/>
-      <w:r>
-        <w:t xml:space="preserve"> een korte samenvatting gegeven van het doel en de achtergrond van deze opdracht. </w:t>
+      <w:bookmarkEnd w:id="2"/>
+    </w:p>
+    <w:p>
+      <w:r>
+        <w:t xml:space="preserve">In dit hoofdstuk word een korte samenvatting gegeven van het doel en de achtergrond van deze opdracht. </w:t>
       </w:r>
     </w:p>
     <w:p/>
@@ -2156,33 +2152,33 @@
       <w:pPr>
         <w:pStyle w:val="Kop2"/>
       </w:pPr>
-      <w:bookmarkStart w:id="2" w:name="_Toc435010126"/>
+      <w:bookmarkStart w:id="3" w:name="_Toc435010126"/>
       <w:r>
         <w:t>Achtergrond van de opdracht</w:t>
       </w:r>
-      <w:bookmarkEnd w:id="2"/>
+      <w:bookmarkEnd w:id="3"/>
     </w:p>
     <w:p/>
     <w:p>
       <w:pPr>
         <w:pStyle w:val="Kop2"/>
       </w:pPr>
-      <w:bookmarkStart w:id="3" w:name="_Toc435010127"/>
+      <w:bookmarkStart w:id="4" w:name="_Toc435010127"/>
       <w:r>
         <w:t>Doel van het document</w:t>
       </w:r>
-      <w:bookmarkEnd w:id="3"/>
+      <w:bookmarkEnd w:id="4"/>
     </w:p>
     <w:p/>
     <w:p>
       <w:pPr>
         <w:pStyle w:val="Kop2"/>
       </w:pPr>
-      <w:bookmarkStart w:id="4" w:name="_Toc435010128"/>
+      <w:bookmarkStart w:id="5" w:name="_Toc435010128"/>
       <w:r>
         <w:t>Doel van de opdracht</w:t>
       </w:r>
-      <w:bookmarkEnd w:id="4"/>
+      <w:bookmarkEnd w:id="5"/>
     </w:p>
     <w:p>
       <w:pPr>
@@ -2201,11 +2197,12 @@
       <w:pPr>
         <w:pStyle w:val="Kop1"/>
       </w:pPr>
-      <w:bookmarkStart w:id="5" w:name="_Toc435010129"/>
-      <w:r>
+      <w:bookmarkStart w:id="6" w:name="_Toc435010129"/>
+      <w:r>
+        <w:lastRenderedPageBreak/>
         <w:t>Onderzoek</w:t>
       </w:r>
-      <w:bookmarkEnd w:id="5"/>
+      <w:bookmarkEnd w:id="6"/>
     </w:p>
     <w:p>
       <w:r>
@@ -2217,33 +2214,33 @@
       <w:pPr>
         <w:pStyle w:val="Kop2"/>
       </w:pPr>
-      <w:bookmarkStart w:id="6" w:name="_Toc435010130"/>
+      <w:bookmarkStart w:id="7" w:name="_Toc435010130"/>
       <w:r>
         <w:t>Verzamelen van informatie</w:t>
       </w:r>
-      <w:bookmarkEnd w:id="6"/>
+      <w:bookmarkEnd w:id="7"/>
     </w:p>
     <w:p/>
     <w:p>
       <w:pPr>
         <w:pStyle w:val="Kop2"/>
       </w:pPr>
-      <w:bookmarkStart w:id="7" w:name="_Toc435010131"/>
+      <w:bookmarkStart w:id="8" w:name="_Toc435010131"/>
       <w:r>
         <w:t>Te raadplegen literatuur</w:t>
       </w:r>
-      <w:bookmarkEnd w:id="7"/>
+      <w:bookmarkEnd w:id="8"/>
     </w:p>
     <w:p/>
     <w:p>
       <w:pPr>
         <w:pStyle w:val="Kop2"/>
       </w:pPr>
-      <w:bookmarkStart w:id="8" w:name="_Toc435010132"/>
+      <w:bookmarkStart w:id="9" w:name="_Toc435010132"/>
       <w:r>
         <w:t>Experimenten die moeten worden uitgevoerd</w:t>
       </w:r>
-      <w:bookmarkEnd w:id="8"/>
+      <w:bookmarkEnd w:id="9"/>
     </w:p>
     <w:p/>
     <w:p>
@@ -2255,11 +2252,12 @@
       <w:pPr>
         <w:pStyle w:val="Kop1"/>
       </w:pPr>
-      <w:bookmarkStart w:id="9" w:name="_Toc435010133"/>
-      <w:r>
+      <w:bookmarkStart w:id="10" w:name="_Toc435010133"/>
+      <w:r>
+        <w:lastRenderedPageBreak/>
         <w:t>Op te leveren producten</w:t>
       </w:r>
-      <w:bookmarkEnd w:id="9"/>
+      <w:bookmarkEnd w:id="10"/>
     </w:p>
     <w:p>
       <w:r>
@@ -2271,22 +2269,22 @@
       <w:pPr>
         <w:pStyle w:val="Kop2"/>
       </w:pPr>
-      <w:bookmarkStart w:id="10" w:name="_Toc435010134"/>
+      <w:bookmarkStart w:id="11" w:name="_Toc435010134"/>
       <w:r>
         <w:t>Prioritering van op te leveren producten</w:t>
       </w:r>
-      <w:bookmarkEnd w:id="10"/>
+      <w:bookmarkEnd w:id="11"/>
     </w:p>
     <w:p/>
     <w:p>
       <w:pPr>
         <w:pStyle w:val="Kop2"/>
       </w:pPr>
-      <w:bookmarkStart w:id="11" w:name="_Toc435010135"/>
+      <w:bookmarkStart w:id="12" w:name="_Toc435010135"/>
       <w:r>
         <w:t>Kwaliteitseisen waaraan de op te leveren producten moeten voldoen</w:t>
       </w:r>
-      <w:bookmarkEnd w:id="11"/>
+      <w:bookmarkEnd w:id="12"/>
     </w:p>
     <w:p/>
     <w:p>
@@ -2298,18 +2296,19 @@
       <w:pPr>
         <w:pStyle w:val="Kop1"/>
       </w:pPr>
-      <w:bookmarkStart w:id="12" w:name="_Toc435010136"/>
-      <w:r>
+      <w:bookmarkStart w:id="13" w:name="_Toc435010136"/>
+      <w:r>
+        <w:lastRenderedPageBreak/>
         <w:t>Methode van kwaliteitsbewaking</w:t>
       </w:r>
-      <w:bookmarkEnd w:id="12"/>
+      <w:bookmarkEnd w:id="13"/>
     </w:p>
     <w:p/>
     <w:p>
       <w:pPr>
         <w:pStyle w:val="Kop2"/>
       </w:pPr>
-      <w:bookmarkStart w:id="13" w:name="_Toc435010137"/>
+      <w:bookmarkStart w:id="14" w:name="_Toc435010137"/>
       <w:r>
         <w:t xml:space="preserve">Hoe </w:t>
       </w:r>
@@ -2317,28 +2316,20 @@
         <w:t>wordt</w:t>
       </w:r>
       <w:r>
-        <w:t xml:space="preserve"> vastgesteld hoe of aan de kwaliteitseisen voldaan </w:t>
-      </w:r>
-      <w:proofErr w:type="gramStart"/>
-      <w:r>
-        <w:t>word</w:t>
-      </w:r>
-      <w:proofErr w:type="gramEnd"/>
-      <w:r>
-        <w:t>?</w:t>
-      </w:r>
-      <w:bookmarkEnd w:id="13"/>
+        <w:t xml:space="preserve"> vastgesteld hoe of aan de kwaliteitseisen voldaan word?</w:t>
+      </w:r>
+      <w:bookmarkEnd w:id="14"/>
     </w:p>
     <w:p/>
     <w:p>
       <w:pPr>
         <w:pStyle w:val="Kop2"/>
       </w:pPr>
-      <w:bookmarkStart w:id="14" w:name="_Toc435010138"/>
+      <w:bookmarkStart w:id="15" w:name="_Toc435010138"/>
       <w:r>
         <w:t>Tests die zullen worden uitgevoerd</w:t>
       </w:r>
-      <w:bookmarkEnd w:id="14"/>
+      <w:bookmarkEnd w:id="15"/>
     </w:p>
     <w:p/>
     <w:p>
@@ -2350,22 +2341,23 @@
       <w:pPr>
         <w:pStyle w:val="Kop1"/>
       </w:pPr>
-      <w:bookmarkStart w:id="15" w:name="_Toc435010139"/>
-      <w:r>
+      <w:bookmarkStart w:id="16" w:name="_Toc435010139"/>
+      <w:r>
+        <w:lastRenderedPageBreak/>
         <w:t>Projectorganisatie</w:t>
       </w:r>
-      <w:bookmarkEnd w:id="15"/>
+      <w:bookmarkEnd w:id="16"/>
     </w:p>
     <w:p/>
     <w:p>
       <w:pPr>
         <w:pStyle w:val="Kop2"/>
       </w:pPr>
-      <w:bookmarkStart w:id="16" w:name="_Toc435010140"/>
+      <w:bookmarkStart w:id="17" w:name="_Toc435010140"/>
       <w:r>
         <w:t>Verantwoordelijkheden van de teamleden</w:t>
       </w:r>
-      <w:bookmarkEnd w:id="16"/>
+      <w:bookmarkEnd w:id="17"/>
     </w:p>
     <w:p/>
     <w:p>
@@ -2377,22 +2369,23 @@
       <w:pPr>
         <w:pStyle w:val="Kop1"/>
       </w:pPr>
-      <w:bookmarkStart w:id="17" w:name="_Toc435010141"/>
-      <w:r>
+      <w:bookmarkStart w:id="18" w:name="_Toc435010141"/>
+      <w:r>
+        <w:lastRenderedPageBreak/>
         <w:t>Projectactiviteiten</w:t>
       </w:r>
-      <w:bookmarkEnd w:id="17"/>
+      <w:bookmarkEnd w:id="18"/>
     </w:p>
     <w:p/>
     <w:p>
       <w:pPr>
         <w:pStyle w:val="Kop2"/>
       </w:pPr>
-      <w:bookmarkStart w:id="18" w:name="_Toc435010142"/>
+      <w:bookmarkStart w:id="19" w:name="_Toc435010142"/>
       <w:r>
         <w:t>Mijlpalen</w:t>
       </w:r>
-      <w:bookmarkEnd w:id="18"/>
+      <w:bookmarkEnd w:id="19"/>
     </w:p>
     <w:p/>
     <w:tbl>
@@ -2482,13 +2475,8 @@
           </w:tcPr>
           <w:p>
             <w:r>
-              <w:t xml:space="preserve">Aanmaken git </w:t>
-            </w:r>
-            <w:proofErr w:type="spellStart"/>
-            <w:r>
-              <w:t>repository</w:t>
-            </w:r>
-            <w:proofErr w:type="spellEnd"/>
+              <w:t>Aanmaken git repository</w:t>
+            </w:r>
           </w:p>
         </w:tc>
       </w:tr>
@@ -2509,13 +2497,8 @@
           </w:tcPr>
           <w:p>
             <w:r>
-              <w:t xml:space="preserve">Uitnodigen docent git </w:t>
-            </w:r>
-            <w:proofErr w:type="spellStart"/>
-            <w:r>
-              <w:t>repository</w:t>
-            </w:r>
-            <w:proofErr w:type="spellEnd"/>
+              <w:t>Uitnodigen docent git repository</w:t>
+            </w:r>
           </w:p>
         </w:tc>
       </w:tr>
@@ -2563,8 +2546,6 @@
             <w:r>
               <w:t>architectuur</w:t>
             </w:r>
-            <w:bookmarkStart w:id="19" w:name="_GoBack"/>
-            <w:bookmarkEnd w:id="19"/>
           </w:p>
         </w:tc>
       </w:tr>
@@ -2575,10 +2556,7 @@
           </w:tcPr>
           <w:p>
             <w:r>
-              <w:t xml:space="preserve">Week 3 / </w:t>
-            </w:r>
-            <w:r>
-              <w:t>22-1-2016</w:t>
+              <w:t>Week 3 / 22-1-2016</w:t>
             </w:r>
           </w:p>
         </w:tc>
@@ -2587,15 +2565,43 @@
             <w:tcW w:w="4528" w:type="dxa"/>
           </w:tcPr>
           <w:p>
-            <w:r>
-              <w:t>Inleveren peer review (per e-mail)</w:t>
+            <w:pPr>
+              <w:rPr>
+                <w:lang w:val="en-US"/>
+              </w:rPr>
+            </w:pPr>
+            <w:proofErr w:type="spellStart"/>
+            <w:r>
+              <w:rPr>
+                <w:lang w:val="en-US"/>
+              </w:rPr>
+              <w:t>Inleveren</w:t>
+            </w:r>
+            <w:proofErr w:type="spellEnd"/>
+            <w:r>
+              <w:rPr>
+                <w:lang w:val="en-US"/>
+              </w:rPr>
+              <w:t xml:space="preserve"> peer review (per e-mail)</w:t>
             </w:r>
           </w:p>
         </w:tc>
       </w:tr>
     </w:tbl>
-    <w:p/>
-    <w:p/>
+    <w:p>
+      <w:pPr>
+        <w:rPr>
+          <w:lang w:val="en-US"/>
+        </w:rPr>
+      </w:pPr>
+    </w:p>
+    <w:p>
+      <w:pPr>
+        <w:rPr>
+          <w:lang w:val="en-US"/>
+        </w:rPr>
+      </w:pPr>
+    </w:p>
     <w:p>
       <w:pPr>
         <w:pStyle w:val="Kop2"/>
@@ -2642,6 +2648,7 @@
       </w:pPr>
       <w:bookmarkStart w:id="22" w:name="_Toc435010145"/>
       <w:r>
+        <w:lastRenderedPageBreak/>
         <w:t>Risico’s</w:t>
       </w:r>
       <w:bookmarkEnd w:id="22"/>
@@ -2701,6 +2708,7 @@
       </w:pPr>
       <w:bookmarkStart w:id="25" w:name="_Toc435010148"/>
       <w:r>
+        <w:lastRenderedPageBreak/>
         <w:t>Bronvermelding</w:t>
       </w:r>
       <w:bookmarkEnd w:id="25"/>
@@ -2747,7 +2755,7 @@
 </file>
 
 <file path=word/endnotes.xml><?xml version="1.0" encoding="utf-8"?>
-<w:endnotes xmlns:wpc="http://schemas.microsoft.com/office/word/2010/wordprocessingCanvas" xmlns:mo="http://schemas.microsoft.com/office/mac/office/2008/main" xmlns:mc="http://schemas.openxmlformats.org/markup-compatibility/2006" xmlns:mv="urn:schemas-microsoft-com:mac:vml" xmlns:o="urn:schemas-microsoft-com:office:office" xmlns:r="http://schemas.openxmlformats.org/officeDocument/2006/relationships" xmlns:m="http://schemas.openxmlformats.org/officeDocument/2006/math" xmlns:v="urn:schemas-microsoft-com:vml" xmlns:wp14="http://schemas.microsoft.com/office/word/2010/wordprocessingDrawing" xmlns:wp="http://schemas.openxmlformats.org/drawingml/2006/wordprocessingDrawing" xmlns:w10="urn:schemas-microsoft-com:office:word" xmlns:w="http://schemas.openxmlformats.org/wordprocessingml/2006/main" xmlns:w14="http://schemas.microsoft.com/office/word/2010/wordml" xmlns:w15="http://schemas.microsoft.com/office/word/2012/wordml" xmlns:wpg="http://schemas.microsoft.com/office/word/2010/wordprocessingGroup" xmlns:wpi="http://schemas.microsoft.com/office/word/2010/wordprocessingInk" xmlns:wne="http://schemas.microsoft.com/office/word/2006/wordml" xmlns:wps="http://schemas.microsoft.com/office/word/2010/wordprocessingShape" mc:Ignorable="w14 w15 wp14">
+<w:endnotes xmlns:wpc="http://schemas.microsoft.com/office/word/2010/wordprocessingCanvas" xmlns:mc="http://schemas.openxmlformats.org/markup-compatibility/2006" xmlns:o="urn:schemas-microsoft-com:office:office" xmlns:r="http://schemas.openxmlformats.org/officeDocument/2006/relationships" xmlns:m="http://schemas.openxmlformats.org/officeDocument/2006/math" xmlns:v="urn:schemas-microsoft-com:vml" xmlns:wp14="http://schemas.microsoft.com/office/word/2010/wordprocessingDrawing" xmlns:wp="http://schemas.openxmlformats.org/drawingml/2006/wordprocessingDrawing" xmlns:w10="urn:schemas-microsoft-com:office:word" xmlns:w="http://schemas.openxmlformats.org/wordprocessingml/2006/main" xmlns:w14="http://schemas.microsoft.com/office/word/2010/wordml" xmlns:w15="http://schemas.microsoft.com/office/word/2012/wordml" xmlns:wpg="http://schemas.microsoft.com/office/word/2010/wordprocessingGroup" xmlns:wpi="http://schemas.microsoft.com/office/word/2010/wordprocessingInk" xmlns:wne="http://schemas.microsoft.com/office/word/2006/wordml" xmlns:wps="http://schemas.microsoft.com/office/word/2010/wordprocessingShape" mc:Ignorable="w14 w15 wp14">
   <w:endnote w:type="separator" w:id="-1">
     <w:p>
       <w:r>
@@ -2766,7 +2774,7 @@
 </file>
 
 <file path=word/footer1.xml><?xml version="1.0" encoding="utf-8"?>
-<w:ftr xmlns:wpc="http://schemas.microsoft.com/office/word/2010/wordprocessingCanvas" xmlns:mo="http://schemas.microsoft.com/office/mac/office/2008/main" xmlns:mc="http://schemas.openxmlformats.org/markup-compatibility/2006" xmlns:mv="urn:schemas-microsoft-com:mac:vml" xmlns:o="urn:schemas-microsoft-com:office:office" xmlns:r="http://schemas.openxmlformats.org/officeDocument/2006/relationships" xmlns:m="http://schemas.openxmlformats.org/officeDocument/2006/math" xmlns:v="urn:schemas-microsoft-com:vml" xmlns:wp14="http://schemas.microsoft.com/office/word/2010/wordprocessingDrawing" xmlns:wp="http://schemas.openxmlformats.org/drawingml/2006/wordprocessingDrawing" xmlns:w10="urn:schemas-microsoft-com:office:word" xmlns:w="http://schemas.openxmlformats.org/wordprocessingml/2006/main" xmlns:w14="http://schemas.microsoft.com/office/word/2010/wordml" xmlns:w15="http://schemas.microsoft.com/office/word/2012/wordml" xmlns:wpg="http://schemas.microsoft.com/office/word/2010/wordprocessingGroup" xmlns:wpi="http://schemas.microsoft.com/office/word/2010/wordprocessingInk" xmlns:wne="http://schemas.microsoft.com/office/word/2006/wordml" xmlns:wps="http://schemas.microsoft.com/office/word/2010/wordprocessingShape" mc:Ignorable="w14 w15 wp14">
+<w:ftr xmlns:wpc="http://schemas.microsoft.com/office/word/2010/wordprocessingCanvas" xmlns:mc="http://schemas.openxmlformats.org/markup-compatibility/2006" xmlns:o="urn:schemas-microsoft-com:office:office" xmlns:r="http://schemas.openxmlformats.org/officeDocument/2006/relationships" xmlns:m="http://schemas.openxmlformats.org/officeDocument/2006/math" xmlns:v="urn:schemas-microsoft-com:vml" xmlns:wp14="http://schemas.microsoft.com/office/word/2010/wordprocessingDrawing" xmlns:wp="http://schemas.openxmlformats.org/drawingml/2006/wordprocessingDrawing" xmlns:w10="urn:schemas-microsoft-com:office:word" xmlns:w="http://schemas.openxmlformats.org/wordprocessingml/2006/main" xmlns:w14="http://schemas.microsoft.com/office/word/2010/wordml" xmlns:w15="http://schemas.microsoft.com/office/word/2012/wordml" xmlns:wpg="http://schemas.microsoft.com/office/word/2010/wordprocessingGroup" xmlns:wpi="http://schemas.microsoft.com/office/word/2010/wordprocessingInk" xmlns:wne="http://schemas.microsoft.com/office/word/2006/wordml" xmlns:wps="http://schemas.microsoft.com/office/word/2010/wordprocessingShape" mc:Ignorable="w14 w15 wp14">
   <w:p>
     <w:pPr>
       <w:pStyle w:val="Voettekst"/>
@@ -2804,7 +2812,7 @@
 </file>
 
 <file path=word/footer2.xml><?xml version="1.0" encoding="utf-8"?>
-<w:ftr xmlns:wpc="http://schemas.microsoft.com/office/word/2010/wordprocessingCanvas" xmlns:mo="http://schemas.microsoft.com/office/mac/office/2008/main" xmlns:mc="http://schemas.openxmlformats.org/markup-compatibility/2006" xmlns:mv="urn:schemas-microsoft-com:mac:vml" xmlns:o="urn:schemas-microsoft-com:office:office" xmlns:r="http://schemas.openxmlformats.org/officeDocument/2006/relationships" xmlns:m="http://schemas.openxmlformats.org/officeDocument/2006/math" xmlns:v="urn:schemas-microsoft-com:vml" xmlns:wp14="http://schemas.microsoft.com/office/word/2010/wordprocessingDrawing" xmlns:wp="http://schemas.openxmlformats.org/drawingml/2006/wordprocessingDrawing" xmlns:w10="urn:schemas-microsoft-com:office:word" xmlns:w="http://schemas.openxmlformats.org/wordprocessingml/2006/main" xmlns:w14="http://schemas.microsoft.com/office/word/2010/wordml" xmlns:w15="http://schemas.microsoft.com/office/word/2012/wordml" xmlns:wpg="http://schemas.microsoft.com/office/word/2010/wordprocessingGroup" xmlns:wpi="http://schemas.microsoft.com/office/word/2010/wordprocessingInk" xmlns:wne="http://schemas.microsoft.com/office/word/2006/wordml" xmlns:wps="http://schemas.microsoft.com/office/word/2010/wordprocessingShape" mc:Ignorable="w14 w15 wp14">
+<w:ftr xmlns:wpc="http://schemas.microsoft.com/office/word/2010/wordprocessingCanvas" xmlns:mc="http://schemas.openxmlformats.org/markup-compatibility/2006" xmlns:o="urn:schemas-microsoft-com:office:office" xmlns:r="http://schemas.openxmlformats.org/officeDocument/2006/relationships" xmlns:m="http://schemas.openxmlformats.org/officeDocument/2006/math" xmlns:v="urn:schemas-microsoft-com:vml" xmlns:wp14="http://schemas.microsoft.com/office/word/2010/wordprocessingDrawing" xmlns:wp="http://schemas.openxmlformats.org/drawingml/2006/wordprocessingDrawing" xmlns:w10="urn:schemas-microsoft-com:office:word" xmlns:w="http://schemas.openxmlformats.org/wordprocessingml/2006/main" xmlns:w14="http://schemas.microsoft.com/office/word/2010/wordml" xmlns:w15="http://schemas.microsoft.com/office/word/2012/wordml" xmlns:wpg="http://schemas.microsoft.com/office/word/2010/wordprocessingGroup" xmlns:wpi="http://schemas.microsoft.com/office/word/2010/wordprocessingInk" xmlns:wne="http://schemas.microsoft.com/office/word/2006/wordml" xmlns:wps="http://schemas.microsoft.com/office/word/2010/wordprocessingShape" mc:Ignorable="w14 w15 wp14">
   <w:p>
     <w:pPr>
       <w:pStyle w:val="Voettekst"/>
@@ -2836,7 +2844,7 @@
         <w:rStyle w:val="Paginanummer"/>
         <w:noProof/>
       </w:rPr>
-      <w:t>9</w:t>
+      <w:t>10</w:t>
     </w:r>
     <w:r>
       <w:rPr>
@@ -2855,7 +2863,7 @@
 </file>
 
 <file path=word/footnotes.xml><?xml version="1.0" encoding="utf-8"?>
-<w:footnotes xmlns:wpc="http://schemas.microsoft.com/office/word/2010/wordprocessingCanvas" xmlns:mo="http://schemas.microsoft.com/office/mac/office/2008/main" xmlns:mc="http://schemas.openxmlformats.org/markup-compatibility/2006" xmlns:mv="urn:schemas-microsoft-com:mac:vml" xmlns:o="urn:schemas-microsoft-com:office:office" xmlns:r="http://schemas.openxmlformats.org/officeDocument/2006/relationships" xmlns:m="http://schemas.openxmlformats.org/officeDocument/2006/math" xmlns:v="urn:schemas-microsoft-com:vml" xmlns:wp14="http://schemas.microsoft.com/office/word/2010/wordprocessingDrawing" xmlns:wp="http://schemas.openxmlformats.org/drawingml/2006/wordprocessingDrawing" xmlns:w10="urn:schemas-microsoft-com:office:word" xmlns:w="http://schemas.openxmlformats.org/wordprocessingml/2006/main" xmlns:w14="http://schemas.microsoft.com/office/word/2010/wordml" xmlns:w15="http://schemas.microsoft.com/office/word/2012/wordml" xmlns:wpg="http://schemas.microsoft.com/office/word/2010/wordprocessingGroup" xmlns:wpi="http://schemas.microsoft.com/office/word/2010/wordprocessingInk" xmlns:wne="http://schemas.microsoft.com/office/word/2006/wordml" xmlns:wps="http://schemas.microsoft.com/office/word/2010/wordprocessingShape" mc:Ignorable="w14 w15 wp14">
+<w:footnotes xmlns:wpc="http://schemas.microsoft.com/office/word/2010/wordprocessingCanvas" xmlns:mc="http://schemas.openxmlformats.org/markup-compatibility/2006" xmlns:o="urn:schemas-microsoft-com:office:office" xmlns:r="http://schemas.openxmlformats.org/officeDocument/2006/relationships" xmlns:m="http://schemas.openxmlformats.org/officeDocument/2006/math" xmlns:v="urn:schemas-microsoft-com:vml" xmlns:wp14="http://schemas.microsoft.com/office/word/2010/wordprocessingDrawing" xmlns:wp="http://schemas.openxmlformats.org/drawingml/2006/wordprocessingDrawing" xmlns:w10="urn:schemas-microsoft-com:office:word" xmlns:w="http://schemas.openxmlformats.org/wordprocessingml/2006/main" xmlns:w14="http://schemas.microsoft.com/office/word/2010/wordml" xmlns:w15="http://schemas.microsoft.com/office/word/2012/wordml" xmlns:wpg="http://schemas.microsoft.com/office/word/2010/wordprocessingGroup" xmlns:wpi="http://schemas.microsoft.com/office/word/2010/wordprocessingInk" xmlns:wne="http://schemas.microsoft.com/office/word/2006/wordml" xmlns:wps="http://schemas.microsoft.com/office/word/2010/wordprocessingShape" mc:Ignorable="w14 w15 wp14">
   <w:footnote w:type="separator" w:id="-1">
     <w:p>
       <w:r>
@@ -2874,8 +2882,8 @@
 </file>
 
 <file path=word/numbering.xml><?xml version="1.0" encoding="utf-8"?>
-<w:numbering xmlns:wpc="http://schemas.microsoft.com/office/word/2010/wordprocessingCanvas" xmlns:mo="http://schemas.microsoft.com/office/mac/office/2008/main" xmlns:mc="http://schemas.openxmlformats.org/markup-compatibility/2006" xmlns:mv="urn:schemas-microsoft-com:mac:vml" xmlns:o="urn:schemas-microsoft-com:office:office" xmlns:r="http://schemas.openxmlformats.org/officeDocument/2006/relationships" xmlns:m="http://schemas.openxmlformats.org/officeDocument/2006/math" xmlns:v="urn:schemas-microsoft-com:vml" xmlns:wp14="http://schemas.microsoft.com/office/word/2010/wordprocessingDrawing" xmlns:wp="http://schemas.openxmlformats.org/drawingml/2006/wordprocessingDrawing" xmlns:w10="urn:schemas-microsoft-com:office:word" xmlns:w="http://schemas.openxmlformats.org/wordprocessingml/2006/main" xmlns:w14="http://schemas.microsoft.com/office/word/2010/wordml" xmlns:w15="http://schemas.microsoft.com/office/word/2012/wordml" xmlns:wpg="http://schemas.microsoft.com/office/word/2010/wordprocessingGroup" xmlns:wpi="http://schemas.microsoft.com/office/word/2010/wordprocessingInk" xmlns:wne="http://schemas.microsoft.com/office/word/2006/wordml" xmlns:wps="http://schemas.microsoft.com/office/word/2010/wordprocessingShape" mc:Ignorable="w14 w15 wp14">
-  <w:abstractNum w:abstractNumId="0">
+<w:numbering xmlns:wpc="http://schemas.microsoft.com/office/word/2010/wordprocessingCanvas" xmlns:mc="http://schemas.openxmlformats.org/markup-compatibility/2006" xmlns:o="urn:schemas-microsoft-com:office:office" xmlns:r="http://schemas.openxmlformats.org/officeDocument/2006/relationships" xmlns:m="http://schemas.openxmlformats.org/officeDocument/2006/math" xmlns:v="urn:schemas-microsoft-com:vml" xmlns:wp14="http://schemas.microsoft.com/office/word/2010/wordprocessingDrawing" xmlns:wp="http://schemas.openxmlformats.org/drawingml/2006/wordprocessingDrawing" xmlns:w10="urn:schemas-microsoft-com:office:word" xmlns:w="http://schemas.openxmlformats.org/wordprocessingml/2006/main" xmlns:w14="http://schemas.microsoft.com/office/word/2010/wordml" xmlns:w15="http://schemas.microsoft.com/office/word/2012/wordml" xmlns:wpg="http://schemas.microsoft.com/office/word/2010/wordprocessingGroup" xmlns:wpi="http://schemas.microsoft.com/office/word/2010/wordprocessingInk" xmlns:wne="http://schemas.microsoft.com/office/word/2006/wordml" xmlns:wps="http://schemas.microsoft.com/office/word/2010/wordprocessingShape" mc:Ignorable="w14 w15 wp14">
+  <w:abstractNum w:abstractNumId="0" w15:restartNumberingAfterBreak="0">
     <w:nsid w:val="0D7B4C8A"/>
     <w:multiLevelType w:val="hybridMultilevel"/>
     <w:tmpl w:val="CB307E1E"/>
@@ -2964,7 +2972,7 @@
       </w:pPr>
     </w:lvl>
   </w:abstractNum>
-  <w:abstractNum w:abstractNumId="1">
+  <w:abstractNum w:abstractNumId="1" w15:restartNumberingAfterBreak="0">
     <w:nsid w:val="27E7790E"/>
     <w:multiLevelType w:val="hybridMultilevel"/>
     <w:tmpl w:val="E53AA3CA"/>
@@ -3053,7 +3061,7 @@
       </w:pPr>
     </w:lvl>
   </w:abstractNum>
-  <w:abstractNum w:abstractNumId="2">
+  <w:abstractNum w:abstractNumId="2" w15:restartNumberingAfterBreak="0">
     <w:nsid w:val="4B4A2157"/>
     <w:multiLevelType w:val="multilevel"/>
     <w:tmpl w:val="68064468"/>
@@ -3166,7 +3174,7 @@
       </w:rPr>
     </w:lvl>
   </w:abstractNum>
-  <w:abstractNum w:abstractNumId="3">
+  <w:abstractNum w:abstractNumId="3" w15:restartNumberingAfterBreak="0">
     <w:nsid w:val="56FE1EF5"/>
     <w:multiLevelType w:val="multilevel"/>
     <w:tmpl w:val="B1A6CACC"/>
@@ -3279,7 +3287,7 @@
       </w:rPr>
     </w:lvl>
   </w:abstractNum>
-  <w:abstractNum w:abstractNumId="4">
+  <w:abstractNum w:abstractNumId="4" w15:restartNumberingAfterBreak="0">
     <w:nsid w:val="57DA202E"/>
     <w:multiLevelType w:val="hybridMultilevel"/>
     <w:tmpl w:val="4E00BDC0"/>
@@ -3368,7 +3376,7 @@
       </w:pPr>
     </w:lvl>
   </w:abstractNum>
-  <w:abstractNum w:abstractNumId="5">
+  <w:abstractNum w:abstractNumId="5" w15:restartNumberingAfterBreak="0">
     <w:nsid w:val="660B7D89"/>
     <w:multiLevelType w:val="hybridMultilevel"/>
     <w:tmpl w:val="1CE6FA3A"/>
@@ -3457,7 +3465,7 @@
       </w:pPr>
     </w:lvl>
   </w:abstractNum>
-  <w:abstractNum w:abstractNumId="6">
+  <w:abstractNum w:abstractNumId="6" w15:restartNumberingAfterBreak="0">
     <w:nsid w:val="738C1072"/>
     <w:multiLevelType w:val="hybridMultilevel"/>
     <w:tmpl w:val="5E66F632"/>
@@ -3546,7 +3554,7 @@
       </w:pPr>
     </w:lvl>
   </w:abstractNum>
-  <w:abstractNum w:abstractNumId="7">
+  <w:abstractNum w:abstractNumId="7" w15:restartNumberingAfterBreak="0">
     <w:nsid w:val="79144F50"/>
     <w:multiLevelType w:val="hybridMultilevel"/>
     <w:tmpl w:val="3A4E16FA"/>
@@ -3675,7 +3683,7 @@
     </w:rPrDefault>
     <w:pPrDefault/>
   </w:docDefaults>
-  <w:latentStyles w:defLockedState="0" w:defUIPriority="99" w:defSemiHidden="0" w:defUnhideWhenUsed="0" w:defQFormat="0" w:count="380">
+  <w:latentStyles w:defLockedState="0" w:defUIPriority="99" w:defSemiHidden="0" w:defUnhideWhenUsed="0" w:defQFormat="0" w:count="371">
     <w:lsdException w:name="Normal" w:uiPriority="0" w:qFormat="1"/>
     <w:lsdException w:name="heading 1" w:uiPriority="9" w:qFormat="1"/>
     <w:lsdException w:name="heading 2" w:semiHidden="1" w:uiPriority="9" w:unhideWhenUsed="1" w:qFormat="1"/>
@@ -3832,15 +3840,6 @@
     <w:lsdException w:name="Balloon Text" w:semiHidden="1" w:unhideWhenUsed="1"/>
     <w:lsdException w:name="Table Grid" w:uiPriority="39"/>
     <w:lsdException w:name="Table Theme" w:semiHidden="1" w:unhideWhenUsed="1"/>
-    <w:lsdException w:name="Note Level 1" w:semiHidden="1" w:unhideWhenUsed="1"/>
-    <w:lsdException w:name="Note Level 2" w:semiHidden="1" w:unhideWhenUsed="1"/>
-    <w:lsdException w:name="Note Level 3" w:semiHidden="1" w:unhideWhenUsed="1"/>
-    <w:lsdException w:name="Note Level 4" w:semiHidden="1" w:unhideWhenUsed="1"/>
-    <w:lsdException w:name="Note Level 5" w:semiHidden="1" w:unhideWhenUsed="1"/>
-    <w:lsdException w:name="Note Level 6" w:semiHidden="1" w:unhideWhenUsed="1"/>
-    <w:lsdException w:name="Note Level 7" w:semiHidden="1" w:unhideWhenUsed="1"/>
-    <w:lsdException w:name="Note Level 8" w:semiHidden="1" w:unhideWhenUsed="1"/>
-    <w:lsdException w:name="Note Level 9" w:semiHidden="1" w:unhideWhenUsed="1"/>
     <w:lsdException w:name="Placeholder Text" w:semiHidden="1"/>
     <w:lsdException w:name="No Spacing" w:uiPriority="1" w:qFormat="1"/>
     <w:lsdException w:name="Light Shading" w:uiPriority="60"/>
@@ -4065,7 +4064,7 @@
     <w:name w:val="heading 1"/>
     <w:basedOn w:val="Standaard"/>
     <w:next w:val="Standaard"/>
-    <w:link w:val="Kop1Teken"/>
+    <w:link w:val="Kop1Char"/>
     <w:uiPriority w:val="9"/>
     <w:qFormat/>
     <w:rsid w:val="004C0DD8"/>
@@ -4086,7 +4085,7 @@
     <w:name w:val="heading 2"/>
     <w:basedOn w:val="Standaard"/>
     <w:next w:val="Standaard"/>
-    <w:link w:val="Kop2Teken"/>
+    <w:link w:val="Kop2Char"/>
     <w:uiPriority w:val="9"/>
     <w:unhideWhenUsed/>
     <w:qFormat/>
@@ -4136,7 +4135,7 @@
     <w:name w:val="Title"/>
     <w:basedOn w:val="Standaard"/>
     <w:next w:val="Standaard"/>
-    <w:link w:val="TitelTeken"/>
+    <w:link w:val="TitelChar"/>
     <w:uiPriority w:val="10"/>
     <w:qFormat/>
     <w:rsid w:val="004C0DD8"/>
@@ -4151,8 +4150,8 @@
       <w:szCs w:val="56"/>
     </w:rPr>
   </w:style>
-  <w:style w:type="character" w:customStyle="1" w:styleId="TitelTeken">
-    <w:name w:val="Titel Teken"/>
+  <w:style w:type="character" w:customStyle="1" w:styleId="TitelChar">
+    <w:name w:val="Titel Char"/>
     <w:basedOn w:val="Standaardalinea-lettertype"/>
     <w:link w:val="Titel"/>
     <w:uiPriority w:val="10"/>
@@ -4165,8 +4164,8 @@
       <w:szCs w:val="56"/>
     </w:rPr>
   </w:style>
-  <w:style w:type="character" w:customStyle="1" w:styleId="Kop1Teken">
-    <w:name w:val="Kop 1 Teken"/>
+  <w:style w:type="character" w:customStyle="1" w:styleId="Kop1Char">
+    <w:name w:val="Kop 1 Char"/>
     <w:basedOn w:val="Standaardalinea-lettertype"/>
     <w:link w:val="Kop1"/>
     <w:uiPriority w:val="9"/>
@@ -4350,8 +4349,8 @@
       <w:szCs w:val="20"/>
     </w:rPr>
   </w:style>
-  <w:style w:type="character" w:customStyle="1" w:styleId="Kop2Teken">
-    <w:name w:val="Kop 2 Teken"/>
+  <w:style w:type="character" w:customStyle="1" w:styleId="Kop2Char">
+    <w:name w:val="Kop 2 Char"/>
     <w:basedOn w:val="Standaardalinea-lettertype"/>
     <w:link w:val="Kop2"/>
     <w:uiPriority w:val="9"/>
@@ -4370,7 +4369,6 @@
     <w:uiPriority w:val="39"/>
     <w:rsid w:val="00D552A4"/>
     <w:tblPr>
-      <w:tblInd w:w="0" w:type="dxa"/>
       <w:tblBorders>
         <w:top w:val="single" w:sz="4" w:space="0" w:color="auto"/>
         <w:left w:val="single" w:sz="4" w:space="0" w:color="auto"/>
@@ -4379,12 +4377,6 @@
         <w:insideH w:val="single" w:sz="4" w:space="0" w:color="auto"/>
         <w:insideV w:val="single" w:sz="4" w:space="0" w:color="auto"/>
       </w:tblBorders>
-      <w:tblCellMar>
-        <w:top w:w="0" w:type="dxa"/>
-        <w:left w:w="108" w:type="dxa"/>
-        <w:bottom w:w="0" w:type="dxa"/>
-        <w:right w:w="108" w:type="dxa"/>
-      </w:tblCellMar>
     </w:tblPr>
   </w:style>
   <w:style w:type="character" w:styleId="Hyperlink">
@@ -4401,7 +4393,7 @@
   <w:style w:type="paragraph" w:styleId="Koptekst">
     <w:name w:val="header"/>
     <w:basedOn w:val="Standaard"/>
-    <w:link w:val="KoptekstTeken"/>
+    <w:link w:val="KoptekstChar"/>
     <w:uiPriority w:val="99"/>
     <w:unhideWhenUsed/>
     <w:rsid w:val="00CF199A"/>
@@ -4412,8 +4404,8 @@
       </w:tabs>
     </w:pPr>
   </w:style>
-  <w:style w:type="character" w:customStyle="1" w:styleId="KoptekstTeken">
-    <w:name w:val="Koptekst Teken"/>
+  <w:style w:type="character" w:customStyle="1" w:styleId="KoptekstChar">
+    <w:name w:val="Koptekst Char"/>
     <w:basedOn w:val="Standaardalinea-lettertype"/>
     <w:link w:val="Koptekst"/>
     <w:uiPriority w:val="99"/>
@@ -4422,7 +4414,7 @@
   <w:style w:type="paragraph" w:styleId="Voettekst">
     <w:name w:val="footer"/>
     <w:basedOn w:val="Standaard"/>
-    <w:link w:val="VoettekstTeken"/>
+    <w:link w:val="VoettekstChar"/>
     <w:uiPriority w:val="99"/>
     <w:unhideWhenUsed/>
     <w:rsid w:val="00CF199A"/>
@@ -4433,8 +4425,8 @@
       </w:tabs>
     </w:pPr>
   </w:style>
-  <w:style w:type="character" w:customStyle="1" w:styleId="VoettekstTeken">
-    <w:name w:val="Voettekst Teken"/>
+  <w:style w:type="character" w:customStyle="1" w:styleId="VoettekstChar">
+    <w:name w:val="Voettekst Char"/>
     <w:basedOn w:val="Standaardalinea-lettertype"/>
     <w:link w:val="Voettekst"/>
     <w:uiPriority w:val="99"/>
@@ -4723,7 +4715,7 @@
 </file>
 
 <file path=customXml/itemProps1.xml><?xml version="1.0" encoding="utf-8"?>
-<ds:datastoreItem xmlns:ds="http://schemas.openxmlformats.org/officeDocument/2006/customXml" ds:itemID="{AD44DECB-8E6C-0A45-A598-C6ACE8435FA4}">
+<ds:datastoreItem xmlns:ds="http://schemas.openxmlformats.org/officeDocument/2006/customXml" ds:itemID="{3E9B305B-38B2-4798-A62D-68897648D4DD}">
   <ds:schemaRefs>
     <ds:schemaRef ds:uri="http://schemas.openxmlformats.org/officeDocument/2006/bibliography"/>
   </ds:schemaRefs>

</xml_diff>

<commit_message>
Inleiding plan van aanpak toegevoegd
</commit_message>
<xml_diff>
--- a/Tijdelijke map documenten/Plan van aanpak V0.1.docx
+++ b/Tijdelijke map documenten/Plan van aanpak V0.1.docx
@@ -83,8 +83,6 @@
       <w:r>
         <w:t xml:space="preserve">de </w:t>
       </w:r>
-      <w:bookmarkStart w:id="0" w:name="_GoBack"/>
-      <w:bookmarkEnd w:id="0"/>
       <w:r>
         <w:t>Groot</w:t>
       </w:r>
@@ -104,12 +102,12 @@
       <w:pPr>
         <w:pStyle w:val="Kop1"/>
       </w:pPr>
-      <w:bookmarkStart w:id="1" w:name="_Toc435010124"/>
+      <w:bookmarkStart w:id="0" w:name="_Toc435010124"/>
       <w:r>
         <w:lastRenderedPageBreak/>
         <w:t>Versiebeheer</w:t>
       </w:r>
-      <w:bookmarkEnd w:id="1"/>
+      <w:bookmarkEnd w:id="0"/>
     </w:p>
     <w:p/>
     <w:tbl>
@@ -232,6 +230,9 @@
             <w:pPr>
               <w:pStyle w:val="Geenafstand"/>
             </w:pPr>
+            <w:r>
+              <w:t>V0.2</w:t>
+            </w:r>
           </w:p>
         </w:tc>
         <w:tc>
@@ -242,6 +243,9 @@
             <w:pPr>
               <w:pStyle w:val="Geenafstand"/>
             </w:pPr>
+            <w:r>
+              <w:t>22-11-2015</w:t>
+            </w:r>
           </w:p>
         </w:tc>
         <w:tc>
@@ -252,6 +256,14 @@
             <w:pPr>
               <w:pStyle w:val="Geenafstand"/>
             </w:pPr>
+            <w:r>
+              <w:t xml:space="preserve">(opzet) </w:t>
+            </w:r>
+            <w:bookmarkStart w:id="1" w:name="_GoBack"/>
+            <w:bookmarkEnd w:id="1"/>
+            <w:r>
+              <w:t>Inleiding toegevoegd</w:t>
+            </w:r>
           </w:p>
         </w:tc>
       </w:tr>
@@ -2158,6 +2170,26 @@
       </w:r>
       <w:bookmarkEnd w:id="3"/>
     </w:p>
+    <w:p>
+      <w:r>
+        <w:t xml:space="preserve">De opdracht word gegeven door Jan Swirl van </w:t>
+      </w:r>
+      <w:r>
+        <w:t>S</w:t>
+      </w:r>
+      <w:r>
+        <w:t>wirl wasmachines b.v. Swirl wasmachines wilt een wasmachine die via het internet te besturen is. De opdracht wor</w:t>
+      </w:r>
+      <w:r>
+        <w:t>d uitgevoerd door Team C</w:t>
+      </w:r>
+      <w:r>
+        <w:t>algon, een team van 4 programmeur</w:t>
+      </w:r>
+      <w:r>
+        <w:t xml:space="preserve">s. De wasmachine moet via een webinterface te besturen zijn. Op deze webinterface kan de gebruiker verschillende wasprogrammas starten en de status van het programma zien wat op dat moment bezig is. </w:t>
+      </w:r>
+    </w:p>
     <w:p/>
     <w:p>
       <w:pPr>
@@ -2169,6 +2201,14 @@
       </w:r>
       <w:bookmarkEnd w:id="4"/>
     </w:p>
+    <w:p>
+      <w:r>
+        <w:t>Het doel van dit document is het vastleggen van alles met betrekking tot de organisatie van dit project. In dit document is onder andere een globale planning, een overzicht van onderzoeken die moeten worden gedaan, verantwoordelijkheden van de teamleden en de kwaliteit</w:t>
+      </w:r>
+      <w:r>
+        <w:t>seisen van het product te vinden.</w:t>
+      </w:r>
+    </w:p>
     <w:p/>
     <w:p>
       <w:pPr>
@@ -2179,6 +2219,17 @@
         <w:t>Doel van de opdracht</w:t>
       </w:r>
       <w:bookmarkEnd w:id="5"/>
+    </w:p>
+    <w:p>
+      <w:r>
+        <w:t xml:space="preserve">Het doel van de opdracht is niet alleen een </w:t>
+      </w:r>
+      <w:r>
+        <w:t>innovatieve</w:t>
+      </w:r>
+      <w:r>
+        <w:t xml:space="preserve"> wasmachine maken voor Jan Swirl. De opdracht is tevens bedoelt voor Team Calgon om hier nieuwe programmeer- en software ontwerp kennis op te doen. </w:t>
+      </w:r>
     </w:p>
     <w:p>
       <w:pPr>
@@ -2570,19 +2621,11 @@
                 <w:lang w:val="en-US"/>
               </w:rPr>
             </w:pPr>
-            <w:proofErr w:type="spellStart"/>
             <w:r>
               <w:rPr>
                 <w:lang w:val="en-US"/>
               </w:rPr>
-              <w:t>Inleveren</w:t>
-            </w:r>
-            <w:proofErr w:type="spellEnd"/>
-            <w:r>
-              <w:rPr>
-                <w:lang w:val="en-US"/>
-              </w:rPr>
-              <w:t xml:space="preserve"> peer review (per e-mail)</w:t>
+              <w:t>Inleveren peer review (per e-mail)</w:t>
             </w:r>
           </w:p>
         </w:tc>
@@ -2844,7 +2887,7 @@
         <w:rStyle w:val="Paginanummer"/>
         <w:noProof/>
       </w:rPr>
-      <w:t>10</w:t>
+      <w:t>12</w:t>
     </w:r>
     <w:r>
       <w:rPr>
@@ -4715,7 +4758,7 @@
 </file>
 
 <file path=customXml/itemProps1.xml><?xml version="1.0" encoding="utf-8"?>
-<ds:datastoreItem xmlns:ds="http://schemas.openxmlformats.org/officeDocument/2006/customXml" ds:itemID="{3E9B305B-38B2-4798-A62D-68897648D4DD}">
+<ds:datastoreItem xmlns:ds="http://schemas.openxmlformats.org/officeDocument/2006/customXml" ds:itemID="{16D0FAA9-D44C-47CD-A6F8-70A9BA148FCD}">
   <ds:schemaRefs>
     <ds:schemaRef ds:uri="http://schemas.openxmlformats.org/officeDocument/2006/bibliography"/>
   </ds:schemaRefs>

</xml_diff>